<commit_message>
adicionado novo arquivo e criado um novo arquivo
</commit_message>
<xml_diff>
--- a/Filmes Maneiros.docx
+++ b/Filmes Maneiros.docx
@@ -299,7 +299,19 @@
         <w:rPr>
           <w:rFonts w:ascii="Bahnschrift SemiLight SemiConde" w:hAnsi="Bahnschrift SemiLight SemiConde" w:cs="Arial"/>
         </w:rPr>
-        <w:t xml:space="preserve">Titanic. </w:t>
+        <w:t>Titanic</w:t>
+      </w:r>
+      <w:r>
+        <w:rPr>
+          <w:rFonts w:ascii="Bahnschrift SemiLight SemiConde" w:hAnsi="Bahnschrift SemiLight SemiConde" w:cs="Arial"/>
+        </w:rPr>
+        <w:t>;</w:t>
+      </w:r>
+      <w:r>
+        <w:rPr>
+          <w:rFonts w:ascii="Bahnschrift SemiLight SemiConde" w:hAnsi="Bahnschrift SemiLight SemiConde" w:cs="Arial"/>
+        </w:rPr>
+        <w:t xml:space="preserve"> </w:t>
       </w:r>
       <w:r>
         <w:rPr>
@@ -321,6 +333,63 @@
           </mc:Fallback>
         </mc:AlternateContent>
       </w:r>
+    </w:p>
+    <w:p>
+      <w:pPr>
+        <w:rPr>
+          <w:rFonts w:ascii="Bahnschrift SemiLight SemiConde" w:hAnsi="Bahnschrift SemiLight SemiConde" w:cs="Arial"/>
+        </w:rPr>
+      </w:pPr>
+      <w:r>
+        <w:rPr>
+          <w:rFonts w:ascii="Bahnschrift SemiLight SemiConde" w:hAnsi="Bahnschrift SemiLight SemiConde" w:cs="Arial"/>
+          <w:b/>
+          <w:bCs/>
+        </w:rPr>
+        <w:t xml:space="preserve">- </w:t>
+      </w:r>
+      <w:r>
+        <w:rPr>
+          <w:rFonts w:ascii="Bahnschrift SemiLight SemiConde" w:hAnsi="Bahnschrift SemiLight SemiConde" w:cs="Arial"/>
+        </w:rPr>
+        <w:t xml:space="preserve">Chaves: Viagem a </w:t>
+      </w:r>
+      <w:proofErr w:type="spellStart"/>
+      <w:proofErr w:type="gramStart"/>
+      <w:r>
+        <w:rPr>
+          <w:rFonts w:ascii="Bahnschrift SemiLight SemiConde" w:hAnsi="Bahnschrift SemiLight SemiConde" w:cs="Arial"/>
+        </w:rPr>
+        <w:t>Acapuco</w:t>
+      </w:r>
+      <w:proofErr w:type="spellEnd"/>
+      <w:r>
+        <w:rPr>
+          <w:rFonts w:ascii="Bahnschrift SemiLight SemiConde" w:hAnsi="Bahnschrift SemiLight SemiConde" w:cs="Arial"/>
+        </w:rPr>
+        <w:t>.</w:t>
+      </w:r>
+      <w:r>
+        <w:rPr>
+          <mc:AlternateContent>
+            <mc:Choice Requires="w16se">
+              <w:rFonts w:ascii="Bahnschrift SemiLight SemiConde" w:hAnsi="Bahnschrift SemiLight SemiConde" w:cs="Arial"/>
+            </mc:Choice>
+            <mc:Fallback>
+              <w:rFonts w:ascii="Segoe UI Emoji" w:eastAsia="Segoe UI Emoji" w:hAnsi="Segoe UI Emoji" w:cs="Segoe UI Emoji"/>
+            </mc:Fallback>
+          </mc:AlternateContent>
+        </w:rPr>
+        <mc:AlternateContent>
+          <mc:Choice Requires="w16se">
+            <w16se:symEx w16se:font="Segoe UI Emoji" w16se:char="1F453"/>
+          </mc:Choice>
+          <mc:Fallback>
+            <w:t>👓</w:t>
+          </mc:Fallback>
+        </mc:AlternateContent>
+      </w:r>
+      <w:proofErr w:type="gramEnd"/>
     </w:p>
     <w:sectPr>
       <w:pgSz w:w="11906" w:h="16838"/>

</xml_diff>